<commit_message>
adding cloud-bus+monitoring to all servers
</commit_message>
<xml_diff>
--- a/Documentation-plan-make/Копия Documentation-plan-make.docx
+++ b/Documentation-plan-make/Копия Documentation-plan-make.docx
@@ -13578,42 +13578,282 @@
         <w:rPr>
           <w:lang w:val="ru-RU"/>
         </w:rPr>
-        <w:t xml:space="preserve">Конфигурация </w:t>
+        <w:t xml:space="preserve">Конфигурация для гита – в </w:t>
       </w:r>
       <w:proofErr w:type="spellStart"/>
       <w:r>
         <w:rPr>
           <w:lang w:val="ru-RU"/>
         </w:rPr>
-        <w:t>дл</w:t>
+        <w:t>конфиг</w:t>
       </w:r>
       <w:proofErr w:type="spellEnd"/>
       <w:r>
         <w:rPr>
           <w:lang w:val="ru-RU"/>
         </w:rPr>
-        <w:t xml:space="preserve"> </w:t>
-      </w:r>
-      <w:r>
-        <w:rPr>
-          <w:lang w:val="ru-RU"/>
-        </w:rPr>
-        <w:t xml:space="preserve">я гита – в </w:t>
-      </w:r>
-      <w:proofErr w:type="spellStart"/>
-      <w:r>
-        <w:rPr>
-          <w:lang w:val="ru-RU"/>
-        </w:rPr>
-        <w:t>конфиг</w:t>
-      </w:r>
-      <w:proofErr w:type="spellEnd"/>
-      <w:r>
-        <w:rPr>
-          <w:lang w:val="ru-RU"/>
-        </w:rPr>
         <w:t xml:space="preserve"> сервисе:</w:t>
       </w:r>
+    </w:p>
+    <w:p>
+      <w:pPr>
+        <w:shd w:val="clear" w:color="auto" w:fill="2B2B2B"/>
+        <w:tabs>
+          <w:tab w:val="left" w:pos="916"/>
+          <w:tab w:val="left" w:pos="1832"/>
+          <w:tab w:val="left" w:pos="2748"/>
+          <w:tab w:val="left" w:pos="3664"/>
+          <w:tab w:val="left" w:pos="4580"/>
+          <w:tab w:val="left" w:pos="5496"/>
+          <w:tab w:val="left" w:pos="6412"/>
+          <w:tab w:val="left" w:pos="7328"/>
+          <w:tab w:val="left" w:pos="8244"/>
+          <w:tab w:val="left" w:pos="9160"/>
+          <w:tab w:val="left" w:pos="10076"/>
+          <w:tab w:val="left" w:pos="10992"/>
+          <w:tab w:val="left" w:pos="11908"/>
+          <w:tab w:val="left" w:pos="12824"/>
+          <w:tab w:val="left" w:pos="13740"/>
+          <w:tab w:val="left" w:pos="14656"/>
+        </w:tabs>
+        <w:rPr>
+          <w:rFonts w:ascii="JetBrains Mono" w:eastAsia="Times New Roman" w:hAnsi="JetBrains Mono" w:cs="Courier New"/>
+          <w:color w:val="A9B7C6"/>
+          <w:sz w:val="20"/>
+          <w:szCs w:val="20"/>
+          <w:lang w:eastAsia="ru-RU"/>
+        </w:rPr>
+      </w:pPr>
+      <w:r>
+        <w:rPr>
+          <w:rFonts w:ascii="JetBrains Mono" w:eastAsia="Times New Roman" w:hAnsi="JetBrains Mono" w:cs="Courier New"/>
+          <w:color w:val="808080"/>
+          <w:sz w:val="20"/>
+          <w:szCs w:val="20"/>
+          <w:lang w:eastAsia="ru-RU"/>
+        </w:rPr>
+        <w:t>#git</w:t>
+      </w:r>
+      <w:r>
+        <w:rPr>
+          <w:rFonts w:ascii="JetBrains Mono" w:eastAsia="Times New Roman" w:hAnsi="JetBrains Mono" w:cs="Courier New"/>
+          <w:color w:val="808080"/>
+          <w:sz w:val="20"/>
+          <w:szCs w:val="20"/>
+          <w:lang w:eastAsia="ru-RU"/>
+        </w:rPr>
+        <w:br/>
+        <w:t>#spring.cloud.config.server.git.uri=https://github.com/smilyk/home-accounting-2-repo</w:t>
+      </w:r>
+      <w:r>
+        <w:rPr>
+          <w:rFonts w:ascii="JetBrains Mono" w:eastAsia="Times New Roman" w:hAnsi="JetBrains Mono" w:cs="Courier New"/>
+          <w:color w:val="808080"/>
+          <w:sz w:val="20"/>
+          <w:szCs w:val="20"/>
+          <w:lang w:eastAsia="ru-RU"/>
+        </w:rPr>
+        <w:br/>
+        <w:t>#spring.cloud.config.server.git.username=smilyk</w:t>
+      </w:r>
+      <w:r>
+        <w:rPr>
+          <w:rFonts w:ascii="JetBrains Mono" w:eastAsia="Times New Roman" w:hAnsi="JetBrains Mono" w:cs="Courier New"/>
+          <w:color w:val="808080"/>
+          <w:sz w:val="20"/>
+          <w:szCs w:val="20"/>
+          <w:lang w:eastAsia="ru-RU"/>
+        </w:rPr>
+        <w:br/>
+        <w:t>#spring.cloud.config.server.git.password=Liza200811!</w:t>
+      </w:r>
+      <w:r>
+        <w:rPr>
+          <w:rFonts w:ascii="JetBrains Mono" w:eastAsia="Times New Roman" w:hAnsi="JetBrains Mono" w:cs="Courier New"/>
+          <w:color w:val="808080"/>
+          <w:sz w:val="20"/>
+          <w:szCs w:val="20"/>
+          <w:lang w:eastAsia="ru-RU"/>
+        </w:rPr>
+        <w:br/>
+        <w:t>#spring.cloud.config.server.git.clone-on-start=true</w:t>
+      </w:r>
+    </w:p>
+    <w:p>
+      <w:pPr>
+        <w:pStyle w:val="1"/>
+        <w:rPr>
+          <w:lang w:val="en-US"/>
+        </w:rPr>
+      </w:pPr>
+      <w:r>
+        <w:rPr>
+          <w:lang w:val="en-US"/>
+        </w:rPr>
+        <w:t>Monitoring config</w:t>
+      </w:r>
+    </w:p>
+    <w:p>
+      <w:pPr>
+        <w:pStyle w:val="a3"/>
+        <w:numPr>
+          <w:ilvl w:val="0"/>
+          <w:numId w:val="20"/>
+        </w:numPr>
+        <w:rPr>
+          <w:lang w:val="en-US"/>
+        </w:rPr>
+      </w:pPr>
+      <w:r>
+        <w:rPr>
+          <w:lang w:val="en-US"/>
+        </w:rPr>
+        <w:t xml:space="preserve">Config-server – </w:t>
+      </w:r>
+    </w:p>
+    <w:p>
+      <w:pPr>
+        <w:shd w:val="clear" w:color="auto" w:fill="2B2B2B"/>
+        <w:tabs>
+          <w:tab w:val="left" w:pos="916"/>
+          <w:tab w:val="left" w:pos="1832"/>
+          <w:tab w:val="left" w:pos="2748"/>
+          <w:tab w:val="left" w:pos="3664"/>
+          <w:tab w:val="left" w:pos="4580"/>
+          <w:tab w:val="left" w:pos="5496"/>
+          <w:tab w:val="left" w:pos="6412"/>
+          <w:tab w:val="left" w:pos="7328"/>
+          <w:tab w:val="left" w:pos="8244"/>
+          <w:tab w:val="left" w:pos="9160"/>
+          <w:tab w:val="left" w:pos="10076"/>
+          <w:tab w:val="left" w:pos="10992"/>
+          <w:tab w:val="left" w:pos="11908"/>
+          <w:tab w:val="left" w:pos="12824"/>
+          <w:tab w:val="left" w:pos="13740"/>
+          <w:tab w:val="left" w:pos="14656"/>
+        </w:tabs>
+        <w:rPr>
+          <w:rFonts w:ascii="JetBrains Mono" w:eastAsia="Times New Roman" w:hAnsi="JetBrains Mono" w:cs="Courier New"/>
+          <w:color w:val="A9B7C6"/>
+          <w:sz w:val="20"/>
+          <w:szCs w:val="20"/>
+          <w:lang w:eastAsia="ru-RU"/>
+        </w:rPr>
+      </w:pPr>
+      <w:r>
+        <w:rPr>
+          <w:rFonts w:ascii="JetBrains Mono" w:eastAsia="Times New Roman" w:hAnsi="JetBrains Mono" w:cs="Courier New"/>
+          <w:color w:val="E8BF6A"/>
+          <w:sz w:val="20"/>
+          <w:szCs w:val="20"/>
+          <w:lang w:eastAsia="ru-RU"/>
+        </w:rPr>
+        <w:t>&lt;dependency&gt;</w:t>
+      </w:r>
+      <w:r>
+        <w:rPr>
+          <w:rFonts w:ascii="JetBrains Mono" w:eastAsia="Times New Roman" w:hAnsi="JetBrains Mono" w:cs="Courier New"/>
+          <w:color w:val="E8BF6A"/>
+          <w:sz w:val="20"/>
+          <w:szCs w:val="20"/>
+          <w:lang w:eastAsia="ru-RU"/>
+        </w:rPr>
+        <w:br/>
+        <w:t xml:space="preserve">    &lt;groupId&gt;</w:t>
+      </w:r>
+      <w:r>
+        <w:rPr>
+          <w:rFonts w:ascii="JetBrains Mono" w:eastAsia="Times New Roman" w:hAnsi="JetBrains Mono" w:cs="Courier New"/>
+          <w:color w:val="A9B7C6"/>
+          <w:sz w:val="20"/>
+          <w:szCs w:val="20"/>
+          <w:lang w:eastAsia="ru-RU"/>
+        </w:rPr>
+        <w:t>org.springframework.cloud</w:t>
+      </w:r>
+      <w:r>
+        <w:rPr>
+          <w:rFonts w:ascii="JetBrains Mono" w:eastAsia="Times New Roman" w:hAnsi="JetBrains Mono" w:cs="Courier New"/>
+          <w:color w:val="E8BF6A"/>
+          <w:sz w:val="20"/>
+          <w:szCs w:val="20"/>
+          <w:lang w:eastAsia="ru-RU"/>
+        </w:rPr>
+        <w:t>&lt;/groupId&gt;</w:t>
+      </w:r>
+      <w:r>
+        <w:rPr>
+          <w:rFonts w:ascii="JetBrains Mono" w:eastAsia="Times New Roman" w:hAnsi="JetBrains Mono" w:cs="Courier New"/>
+          <w:color w:val="E8BF6A"/>
+          <w:sz w:val="20"/>
+          <w:szCs w:val="20"/>
+          <w:lang w:eastAsia="ru-RU"/>
+        </w:rPr>
+        <w:br/>
+        <w:t xml:space="preserve">    &lt;artifactId&gt;</w:t>
+      </w:r>
+      <w:r>
+        <w:rPr>
+          <w:rFonts w:ascii="JetBrains Mono" w:eastAsia="Times New Roman" w:hAnsi="JetBrains Mono" w:cs="Courier New"/>
+          <w:color w:val="A9B7C6"/>
+          <w:sz w:val="20"/>
+          <w:szCs w:val="20"/>
+          <w:lang w:eastAsia="ru-RU"/>
+        </w:rPr>
+        <w:t>spring-cloud-starter-bus-amqp</w:t>
+      </w:r>
+      <w:r>
+        <w:rPr>
+          <w:rFonts w:ascii="JetBrains Mono" w:eastAsia="Times New Roman" w:hAnsi="JetBrains Mono" w:cs="Courier New"/>
+          <w:color w:val="E8BF6A"/>
+          <w:sz w:val="20"/>
+          <w:szCs w:val="20"/>
+          <w:lang w:eastAsia="ru-RU"/>
+        </w:rPr>
+        <w:t>&lt;/artifactId&gt;</w:t>
+      </w:r>
+      <w:r>
+        <w:rPr>
+          <w:rFonts w:ascii="JetBrains Mono" w:eastAsia="Times New Roman" w:hAnsi="JetBrains Mono" w:cs="Courier New"/>
+          <w:color w:val="E8BF6A"/>
+          <w:sz w:val="20"/>
+          <w:szCs w:val="20"/>
+          <w:lang w:eastAsia="ru-RU"/>
+        </w:rPr>
+        <w:br/>
+        <w:t>&lt;/dependency&gt;</w:t>
+      </w:r>
+    </w:p>
+    <w:p/>
+    <w:p>
+      <w:pPr>
+        <w:pStyle w:val="a3"/>
+        <w:numPr>
+          <w:ilvl w:val="0"/>
+          <w:numId w:val="20"/>
+        </w:numPr>
+        <w:rPr>
+          <w:lang w:val="ru-RU"/>
+        </w:rPr>
+      </w:pPr>
+      <w:r>
+        <w:rPr>
+          <w:lang w:val="ru-RU"/>
+        </w:rPr>
+        <w:t>В остальные сервисы добавляем ту же зависимость</w:t>
+      </w:r>
+    </w:p>
+    <w:p>
+      <w:pPr>
+        <w:pStyle w:val="a3"/>
+        <w:numPr>
+          <w:ilvl w:val="0"/>
+          <w:numId w:val="20"/>
+        </w:numPr>
+        <w:rPr>
+          <w:lang w:val="ru-RU"/>
+        </w:rPr>
+      </w:pPr>
     </w:p>
     <w:p>
       <w:pPr>
@@ -14266,6 +14506,95 @@
     </w:lvl>
   </w:abstractNum>
   <w:abstractNum w:abstractNumId="7" w15:restartNumberingAfterBreak="0">
+    <w:nsid w:val="2B592D87"/>
+    <w:multiLevelType w:val="hybridMultilevel"/>
+    <w:tmpl w:val="B584401C"/>
+    <w:lvl w:ilvl="0" w:tplc="0419000F">
+      <w:start w:val="1"/>
+      <w:numFmt w:val="decimal"/>
+      <w:lvlText w:val="%1."/>
+      <w:lvlJc w:val="left"/>
+      <w:pPr>
+        <w:ind w:left="720" w:hanging="360"/>
+      </w:pPr>
+      <w:rPr>
+        <w:rFonts w:hint="default"/>
+      </w:rPr>
+    </w:lvl>
+    <w:lvl w:ilvl="1" w:tplc="04190019" w:tentative="1">
+      <w:start w:val="1"/>
+      <w:numFmt w:val="lowerLetter"/>
+      <w:lvlText w:val="%2."/>
+      <w:lvlJc w:val="left"/>
+      <w:pPr>
+        <w:ind w:left="1440" w:hanging="360"/>
+      </w:pPr>
+    </w:lvl>
+    <w:lvl w:ilvl="2" w:tplc="0419001B" w:tentative="1">
+      <w:start w:val="1"/>
+      <w:numFmt w:val="lowerRoman"/>
+      <w:lvlText w:val="%3."/>
+      <w:lvlJc w:val="right"/>
+      <w:pPr>
+        <w:ind w:left="2160" w:hanging="180"/>
+      </w:pPr>
+    </w:lvl>
+    <w:lvl w:ilvl="3" w:tplc="0419000F" w:tentative="1">
+      <w:start w:val="1"/>
+      <w:numFmt w:val="decimal"/>
+      <w:lvlText w:val="%4."/>
+      <w:lvlJc w:val="left"/>
+      <w:pPr>
+        <w:ind w:left="2880" w:hanging="360"/>
+      </w:pPr>
+    </w:lvl>
+    <w:lvl w:ilvl="4" w:tplc="04190019" w:tentative="1">
+      <w:start w:val="1"/>
+      <w:numFmt w:val="lowerLetter"/>
+      <w:lvlText w:val="%5."/>
+      <w:lvlJc w:val="left"/>
+      <w:pPr>
+        <w:ind w:left="3600" w:hanging="360"/>
+      </w:pPr>
+    </w:lvl>
+    <w:lvl w:ilvl="5" w:tplc="0419001B" w:tentative="1">
+      <w:start w:val="1"/>
+      <w:numFmt w:val="lowerRoman"/>
+      <w:lvlText w:val="%6."/>
+      <w:lvlJc w:val="right"/>
+      <w:pPr>
+        <w:ind w:left="4320" w:hanging="180"/>
+      </w:pPr>
+    </w:lvl>
+    <w:lvl w:ilvl="6" w:tplc="0419000F" w:tentative="1">
+      <w:start w:val="1"/>
+      <w:numFmt w:val="decimal"/>
+      <w:lvlText w:val="%7."/>
+      <w:lvlJc w:val="left"/>
+      <w:pPr>
+        <w:ind w:left="5040" w:hanging="360"/>
+      </w:pPr>
+    </w:lvl>
+    <w:lvl w:ilvl="7" w:tplc="04190019" w:tentative="1">
+      <w:start w:val="1"/>
+      <w:numFmt w:val="lowerLetter"/>
+      <w:lvlText w:val="%8."/>
+      <w:lvlJc w:val="left"/>
+      <w:pPr>
+        <w:ind w:left="5760" w:hanging="360"/>
+      </w:pPr>
+    </w:lvl>
+    <w:lvl w:ilvl="8" w:tplc="0419001B" w:tentative="1">
+      <w:start w:val="1"/>
+      <w:numFmt w:val="lowerRoman"/>
+      <w:lvlText w:val="%9."/>
+      <w:lvlJc w:val="right"/>
+      <w:pPr>
+        <w:ind w:left="6480" w:hanging="180"/>
+      </w:pPr>
+    </w:lvl>
+  </w:abstractNum>
+  <w:abstractNum w:abstractNumId="8" w15:restartNumberingAfterBreak="0">
     <w:nsid w:val="407A54FE"/>
     <w:multiLevelType w:val="hybridMultilevel"/>
     <w:tmpl w:val="63BEF46E"/>
@@ -14354,7 +14683,7 @@
       </w:pPr>
     </w:lvl>
   </w:abstractNum>
-  <w:abstractNum w:abstractNumId="8" w15:restartNumberingAfterBreak="0">
+  <w:abstractNum w:abstractNumId="9" w15:restartNumberingAfterBreak="0">
     <w:nsid w:val="417739EA"/>
     <w:multiLevelType w:val="hybridMultilevel"/>
     <w:tmpl w:val="B65C8340"/>
@@ -14443,7 +14772,7 @@
       </w:pPr>
     </w:lvl>
   </w:abstractNum>
-  <w:abstractNum w:abstractNumId="9" w15:restartNumberingAfterBreak="0">
+  <w:abstractNum w:abstractNumId="10" w15:restartNumberingAfterBreak="0">
     <w:nsid w:val="45692331"/>
     <w:multiLevelType w:val="hybridMultilevel"/>
     <w:tmpl w:val="904666B8"/>
@@ -14556,7 +14885,7 @@
       </w:rPr>
     </w:lvl>
   </w:abstractNum>
-  <w:abstractNum w:abstractNumId="10" w15:restartNumberingAfterBreak="0">
+  <w:abstractNum w:abstractNumId="11" w15:restartNumberingAfterBreak="0">
     <w:nsid w:val="4D9224AE"/>
     <w:multiLevelType w:val="hybridMultilevel"/>
     <w:tmpl w:val="7E2CDCE4"/>
@@ -14645,7 +14974,7 @@
       </w:pPr>
     </w:lvl>
   </w:abstractNum>
-  <w:abstractNum w:abstractNumId="11" w15:restartNumberingAfterBreak="0">
+  <w:abstractNum w:abstractNumId="12" w15:restartNumberingAfterBreak="0">
     <w:nsid w:val="4D9F154A"/>
     <w:multiLevelType w:val="hybridMultilevel"/>
     <w:tmpl w:val="2CAE6FF2"/>
@@ -14734,7 +15063,7 @@
       </w:pPr>
     </w:lvl>
   </w:abstractNum>
-  <w:abstractNum w:abstractNumId="12" w15:restartNumberingAfterBreak="0">
+  <w:abstractNum w:abstractNumId="13" w15:restartNumberingAfterBreak="0">
     <w:nsid w:val="57786BE2"/>
     <w:multiLevelType w:val="hybridMultilevel"/>
     <w:tmpl w:val="2B1E960A"/>
@@ -14847,7 +15176,7 @@
       </w:rPr>
     </w:lvl>
   </w:abstractNum>
-  <w:abstractNum w:abstractNumId="13" w15:restartNumberingAfterBreak="0">
+  <w:abstractNum w:abstractNumId="14" w15:restartNumberingAfterBreak="0">
     <w:nsid w:val="69F53B23"/>
     <w:multiLevelType w:val="hybridMultilevel"/>
     <w:tmpl w:val="2CE84770"/>
@@ -14936,7 +15265,7 @@
       </w:pPr>
     </w:lvl>
   </w:abstractNum>
-  <w:abstractNum w:abstractNumId="14" w15:restartNumberingAfterBreak="0">
+  <w:abstractNum w:abstractNumId="15" w15:restartNumberingAfterBreak="0">
     <w:nsid w:val="6B4873BF"/>
     <w:multiLevelType w:val="hybridMultilevel"/>
     <w:tmpl w:val="63BEF46E"/>
@@ -15025,7 +15354,7 @@
       </w:pPr>
     </w:lvl>
   </w:abstractNum>
-  <w:abstractNum w:abstractNumId="15" w15:restartNumberingAfterBreak="0">
+  <w:abstractNum w:abstractNumId="16" w15:restartNumberingAfterBreak="0">
     <w:nsid w:val="6E9D4910"/>
     <w:multiLevelType w:val="hybridMultilevel"/>
     <w:tmpl w:val="5720D710"/>
@@ -15114,7 +15443,7 @@
       </w:pPr>
     </w:lvl>
   </w:abstractNum>
-  <w:abstractNum w:abstractNumId="16" w15:restartNumberingAfterBreak="0">
+  <w:abstractNum w:abstractNumId="17" w15:restartNumberingAfterBreak="0">
     <w:nsid w:val="710F25BA"/>
     <w:multiLevelType w:val="hybridMultilevel"/>
     <w:tmpl w:val="57CA5B8A"/>
@@ -15203,7 +15532,7 @@
       </w:pPr>
     </w:lvl>
   </w:abstractNum>
-  <w:abstractNum w:abstractNumId="17" w15:restartNumberingAfterBreak="0">
+  <w:abstractNum w:abstractNumId="18" w15:restartNumberingAfterBreak="0">
     <w:nsid w:val="78B20E14"/>
     <w:multiLevelType w:val="hybridMultilevel"/>
     <w:tmpl w:val="E1A64A3C"/>
@@ -15292,7 +15621,7 @@
       </w:pPr>
     </w:lvl>
   </w:abstractNum>
-  <w:abstractNum w:abstractNumId="18" w15:restartNumberingAfterBreak="0">
+  <w:abstractNum w:abstractNumId="19" w15:restartNumberingAfterBreak="0">
     <w:nsid w:val="7CA35CC0"/>
     <w:multiLevelType w:val="hybridMultilevel"/>
     <w:tmpl w:val="BA2E1964"/>
@@ -15392,52 +15721,55 @@
     <w:abstractNumId w:val="0"/>
   </w:num>
   <w:num w:numId="4">
-    <w:abstractNumId w:val="17"/>
+    <w:abstractNumId w:val="18"/>
   </w:num>
   <w:num w:numId="5">
     <w:abstractNumId w:val="6"/>
   </w:num>
   <w:num w:numId="6">
-    <w:abstractNumId w:val="9"/>
+    <w:abstractNumId w:val="10"/>
   </w:num>
   <w:num w:numId="7">
-    <w:abstractNumId w:val="14"/>
+    <w:abstractNumId w:val="15"/>
   </w:num>
   <w:num w:numId="8">
-    <w:abstractNumId w:val="18"/>
+    <w:abstractNumId w:val="19"/>
   </w:num>
   <w:num w:numId="9">
-    <w:abstractNumId w:val="12"/>
+    <w:abstractNumId w:val="13"/>
   </w:num>
   <w:num w:numId="10">
-    <w:abstractNumId w:val="15"/>
+    <w:abstractNumId w:val="16"/>
   </w:num>
   <w:num w:numId="11">
     <w:abstractNumId w:val="4"/>
   </w:num>
   <w:num w:numId="12">
-    <w:abstractNumId w:val="7"/>
+    <w:abstractNumId w:val="8"/>
   </w:num>
   <w:num w:numId="13">
     <w:abstractNumId w:val="5"/>
   </w:num>
   <w:num w:numId="14">
-    <w:abstractNumId w:val="10"/>
+    <w:abstractNumId w:val="11"/>
   </w:num>
   <w:num w:numId="15">
-    <w:abstractNumId w:val="8"/>
+    <w:abstractNumId w:val="9"/>
   </w:num>
   <w:num w:numId="16">
-    <w:abstractNumId w:val="13"/>
+    <w:abstractNumId w:val="14"/>
   </w:num>
   <w:num w:numId="17">
-    <w:abstractNumId w:val="16"/>
+    <w:abstractNumId w:val="17"/>
   </w:num>
   <w:num w:numId="18">
     <w:abstractNumId w:val="2"/>
   </w:num>
   <w:num w:numId="19">
-    <w:abstractNumId w:val="11"/>
+    <w:abstractNumId w:val="12"/>
+  </w:num>
+  <w:num w:numId="20">
+    <w:abstractNumId w:val="7"/>
   </w:num>
 </w:numbering>
 </file>

</xml_diff>

<commit_message>
add eureka-service security API in eureka and all services
</commit_message>
<xml_diff>
--- a/Documentation-plan-make/Копия Documentation-plan-make.docx
+++ b/Documentation-plan-make/Копия Documentation-plan-make.docx
@@ -34747,72 +34747,142 @@
     <w:p>
       <w:pPr>
         <w:rPr>
+          <w:lang w:val="ru-RU"/>
+        </w:rPr>
+      </w:pPr>
+      <w:r>
+        <w:rPr>
+          <w:lang w:val="ru-RU"/>
+        </w:rPr>
+        <w:t xml:space="preserve">В данном случае был создан </w:t>
+      </w:r>
+      <w:r>
+        <w:rPr>
+          <w:lang w:val="en-US"/>
+        </w:rPr>
+        <w:t>SuperAdministrator</w:t>
+      </w:r>
+      <w:r>
+        <w:rPr>
+          <w:lang w:val="ru-RU"/>
+        </w:rPr>
+        <w:t xml:space="preserve">, который </w:t>
+      </w:r>
+      <w:proofErr w:type="spellStart"/>
+      <w:r>
+        <w:rPr>
+          <w:lang w:val="ru-RU"/>
+        </w:rPr>
+        <w:t>залогинился</w:t>
+      </w:r>
+      <w:proofErr w:type="spellEnd"/>
+      <w:r>
+        <w:rPr>
+          <w:lang w:val="ru-RU"/>
+        </w:rPr>
+        <w:t xml:space="preserve"> и получил </w:t>
+      </w:r>
+      <w:r>
+        <w:rPr>
+          <w:lang w:val="ru-RU"/>
+        </w:rPr>
+        <w:t xml:space="preserve">свой супер токен. Этот супер токен был добавлен в </w:t>
+      </w:r>
+      <w:proofErr w:type="gramStart"/>
+      <w:r>
+        <w:rPr>
+          <w:lang w:val="en-US"/>
+        </w:rPr>
+        <w:t>application</w:t>
+      </w:r>
+      <w:r>
+        <w:rPr>
+          <w:lang w:val="ru-RU"/>
+        </w:rPr>
+        <w:t>.</w:t>
+      </w:r>
+      <w:r>
+        <w:rPr>
+          <w:lang w:val="en-US"/>
+        </w:rPr>
+        <w:t>properties</w:t>
+      </w:r>
+      <w:proofErr w:type="gramEnd"/>
+      <w:r>
+        <w:rPr>
+          <w:lang w:val="ru-RU"/>
+        </w:rPr>
+        <w:t xml:space="preserve"> и просто передается с запросом как </w:t>
+      </w:r>
+      <w:proofErr w:type="spellStart"/>
+      <w:r>
+        <w:rPr>
+          <w:lang w:val="ru-RU"/>
+        </w:rPr>
+        <w:t>стринг</w:t>
+      </w:r>
+      <w:proofErr w:type="spellEnd"/>
+      <w:r>
+        <w:rPr>
+          <w:lang w:val="ru-RU"/>
+        </w:rPr>
+        <w:t>.</w:t>
+      </w:r>
+    </w:p>
+    <w:p>
+      <w:pPr>
+        <w:pStyle w:val="4"/>
+        <w:rPr>
+          <w:lang w:val="en-US"/>
+        </w:rPr>
+      </w:pPr>
+      <w:r>
+        <w:rPr>
+          <w:lang w:val="en-US"/>
+        </w:rPr>
+        <w:t>Tsofim-service</w:t>
+      </w:r>
+    </w:p>
+    <w:p>
+      <w:pPr>
+        <w:pStyle w:val="4"/>
+        <w:rPr>
+          <w:lang w:val="en-US"/>
+        </w:rPr>
+      </w:pPr>
+      <w:r>
+        <w:rPr>
+          <w:lang w:val="en-US"/>
+        </w:rPr>
+        <w:t>School-service</w:t>
+      </w:r>
+    </w:p>
+    <w:p>
+      <w:pPr>
+        <w:rPr>
           <w:rFonts w:hint="cs"/>
-          <w:rtl/>
-          <w:lang w:val="ru-RU"/>
-        </w:rPr>
-      </w:pPr>
-      <w:r>
-        <w:rPr>
-          <w:lang w:val="ru-RU"/>
-        </w:rPr>
-        <w:t xml:space="preserve">В данном случае был создан </w:t>
-      </w:r>
-      <w:r>
-        <w:rPr>
-          <w:lang w:val="en-US"/>
-        </w:rPr>
-        <w:t>SuperAdministrator</w:t>
-      </w:r>
-      <w:r>
-        <w:rPr>
-          <w:lang w:val="ru-RU"/>
-        </w:rPr>
-        <w:t xml:space="preserve">, который </w:t>
+          <w:lang w:val="ru-RU"/>
+        </w:rPr>
+      </w:pPr>
+      <w:r>
+        <w:rPr>
+          <w:lang w:val="ru-RU"/>
+        </w:rPr>
+        <w:t xml:space="preserve">То же самое, что и в </w:t>
       </w:r>
       <w:proofErr w:type="spellStart"/>
       <w:r>
         <w:rPr>
-          <w:lang w:val="ru-RU"/>
-        </w:rPr>
-        <w:t>залогинился</w:t>
+          <w:lang w:val="en-US"/>
+        </w:rPr>
+        <w:t>gymnast</w:t>
       </w:r>
       <w:proofErr w:type="spellEnd"/>
       <w:r>
         <w:rPr>
           <w:lang w:val="ru-RU"/>
         </w:rPr>
-        <w:t xml:space="preserve"> и получил </w:t>
-      </w:r>
-      <w:r>
-        <w:rPr>
-          <w:lang w:val="ru-RU"/>
-        </w:rPr>
-        <w:t xml:space="preserve">свой супер токен. Этот супер токен был добавлен в </w:t>
-      </w:r>
-      <w:r>
-        <w:rPr>
-          <w:lang w:val="en-US"/>
-        </w:rPr>
-        <w:t>application</w:t>
-      </w:r>
-      <w:r>
-        <w:rPr>
-          <w:lang w:val="ru-RU"/>
-        </w:rPr>
-        <w:t>.</w:t>
-      </w:r>
-      <w:r>
-        <w:rPr>
-          <w:lang w:val="en-US"/>
-        </w:rPr>
-        <w:t>properties</w:t>
-      </w:r>
-      <w:r>
-        <w:rPr>
-          <w:lang w:val="ru-RU"/>
-        </w:rPr>
-        <w:t xml:space="preserve"> и просто передается с запросом как стринг.</w:t>
+        <w:t xml:space="preserve"> сервис</w:t>
       </w:r>
     </w:p>
     <w:sectPr>

</xml_diff>